<commit_message>
Created abstract for book chapter
</commit_message>
<xml_diff>
--- a/Contract Book Contributor Consent to Publish (Springer)_Liuorig.docx
+++ b/Contract Book Contributor Consent to Publish (Springer)_Liuorig.docx
@@ -82,6 +82,7 @@
         </w:tc>
       </w:tr>
     </w:tbl>
+    <w:bookmarkStart w:id="0" w:name="_GoBack"/>
     <w:p>
       <w:pPr>
         <w:pBdr>
@@ -136,7 +137,8 @@
         </w:rPr>
         <w:fldChar w:fldCharType="end"/>
       </w:r>
-      <w:bookmarkStart w:id="0" w:name="Dropdown1"/>
+      <w:bookmarkStart w:id="1" w:name="Dropdown1"/>
+      <w:bookmarkEnd w:id="0"/>
       <w:r>
         <w:rPr>
           <w:rFonts w:ascii="Calibri" w:hAnsi="Calibri" w:cs="Calibri"/>
@@ -145,7 +147,7 @@
         <w:tab/>
         <w:t>Published under the</w:t>
       </w:r>
-      <w:bookmarkEnd w:id="0"/>
+      <w:bookmarkEnd w:id="1"/>
       <w:r>
         <w:rPr>
           <w:rFonts w:ascii="Calibri" w:hAnsi="Calibri" w:cs="Calibri"/>
@@ -222,7 +224,7 @@
           </w:ffData>
         </w:fldChar>
       </w:r>
-      <w:bookmarkStart w:id="1" w:name="Text16"/>
+      <w:bookmarkStart w:id="2" w:name="Text16"/>
       <w:r>
         <w:rPr>
           <w:rFonts w:ascii="Calibri" w:hAnsi="Calibri" w:cs="Calibri"/>
@@ -262,7 +264,7 @@
         </w:rPr>
         <w:fldChar w:fldCharType="end"/>
       </w:r>
-      <w:bookmarkEnd w:id="1"/>
+      <w:bookmarkEnd w:id="2"/>
       <w:r>
         <w:rPr>
           <w:rFonts w:ascii="Calibri" w:hAnsi="Calibri" w:cs="Calibri"/>
@@ -271,7 +273,6 @@
         </w:rPr>
         <w:tab/>
       </w:r>
-      <w:bookmarkStart w:id="2" w:name="_GoBack"/>
       <w:r>
         <w:rPr>
           <w:rFonts w:ascii="Calibri" w:hAnsi="Calibri" w:cs="Calibri"/>
@@ -331,7 +332,6 @@
         </w:rPr>
         <w:fldChar w:fldCharType="end"/>
       </w:r>
-      <w:bookmarkEnd w:id="2"/>
     </w:p>
     <w:p>
       <w:pPr>
@@ -1713,7 +1713,23 @@
           <w:rFonts w:ascii="Calibri" w:hAnsi="Calibri" w:cs="Calibri"/>
           <w:lang w:val="en-US"/>
         </w:rPr>
-        <w:t xml:space="preserve">Author agrees, at the request of Publisher, to execute all documents and do all things reasonably required by Publisher in order to </w:t>
+        <w:t xml:space="preserve">Author agrees, at the request of Publisher, to execute all documents and do all things reasonably required by Publisher </w:t>
+      </w:r>
+      <w:proofErr w:type="gramStart"/>
+      <w:r>
+        <w:rPr>
+          <w:rFonts w:ascii="Calibri" w:hAnsi="Calibri" w:cs="Calibri"/>
+          <w:lang w:val="en-US"/>
+        </w:rPr>
+        <w:t>in order to</w:t>
+      </w:r>
+      <w:proofErr w:type="gramEnd"/>
+      <w:r>
+        <w:rPr>
+          <w:rFonts w:ascii="Calibri" w:hAnsi="Calibri" w:cs="Calibri"/>
+          <w:lang w:val="en-US"/>
+        </w:rPr>
+        <w:t xml:space="preserve"> </w:t>
       </w:r>
       <w:r>
         <w:rPr>
@@ -2192,7 +2208,23 @@
           <w:rFonts w:ascii="Calibri" w:hAnsi="Calibri" w:cs="Calibri"/>
           <w:lang w:val="en-US"/>
         </w:rPr>
-        <w:t xml:space="preserve"> grants the rights to Author under this clause provided that Author has obtained the prior consent of any co-author</w:t>
+        <w:t xml:space="preserve"> grants the rights to Author under this clause </w:t>
+      </w:r>
+      <w:proofErr w:type="gramStart"/>
+      <w:r>
+        <w:rPr>
+          <w:rFonts w:ascii="Calibri" w:hAnsi="Calibri" w:cs="Calibri"/>
+          <w:lang w:val="en-US"/>
+        </w:rPr>
+        <w:t>provided that</w:t>
+      </w:r>
+      <w:proofErr w:type="gramEnd"/>
+      <w:r>
+        <w:rPr>
+          <w:rFonts w:ascii="Calibri" w:hAnsi="Calibri" w:cs="Calibri"/>
+          <w:lang w:val="en-US"/>
+        </w:rPr>
+        <w:t xml:space="preserve"> Author has obtained the prior consent of any co-author</w:t>
       </w:r>
       <w:r>
         <w:rPr>
@@ -2529,7 +2561,23 @@
           <w:rFonts w:ascii="Calibri" w:hAnsi="Calibri" w:cs="Calibri"/>
           <w:lang w:val="en-US"/>
         </w:rPr>
-        <w:t>Corresponding Author signs for and accepts responsibility for releasing this material on behalf of any and all Co-Authors.</w:t>
+        <w:t xml:space="preserve">Corresponding Author signs for and accepts responsibility for releasing this material on behalf of </w:t>
+      </w:r>
+      <w:proofErr w:type="gramStart"/>
+      <w:r>
+        <w:rPr>
+          <w:rFonts w:ascii="Calibri" w:hAnsi="Calibri" w:cs="Calibri"/>
+          <w:lang w:val="en-US"/>
+        </w:rPr>
+        <w:t>any and all</w:t>
+      </w:r>
+      <w:proofErr w:type="gramEnd"/>
+      <w:r>
+        <w:rPr>
+          <w:rFonts w:ascii="Calibri" w:hAnsi="Calibri" w:cs="Calibri"/>
+          <w:lang w:val="en-US"/>
+        </w:rPr>
+        <w:t xml:space="preserve"> Co-Authors.</w:t>
       </w:r>
     </w:p>
     <w:p>
@@ -2718,6 +2766,7 @@
           <w:lang w:val="en-GB"/>
         </w:rPr>
       </w:pPr>
+      <w:proofErr w:type="gramStart"/>
       <w:r>
         <w:rPr>
           <w:rFonts w:ascii="Calibri" w:hAnsi="Calibri" w:cs="Calibri"/>
@@ -2743,8 +2792,9 @@
           <w:szCs w:val="18"/>
           <w:lang w:val="en-GB"/>
         </w:rPr>
-        <w:t xml:space="preserve">I’m </w:t>
-      </w:r>
+        <w:t>I’m</w:t>
+      </w:r>
+      <w:proofErr w:type="gramEnd"/>
       <w:r>
         <w:rPr>
           <w:rFonts w:ascii="Calibri" w:hAnsi="Calibri" w:cs="Calibri"/>
@@ -2752,7 +2802,7 @@
           <w:szCs w:val="18"/>
           <w:lang w:val="en-GB"/>
         </w:rPr>
-        <w:t xml:space="preserve">an </w:t>
+        <w:t xml:space="preserve"> </w:t>
       </w:r>
       <w:r>
         <w:rPr>
@@ -2761,7 +2811,7 @@
           <w:szCs w:val="18"/>
           <w:lang w:val="en-GB"/>
         </w:rPr>
-        <w:t>employee of the US Government and transfer the rights to the extent transferable</w:t>
+        <w:t xml:space="preserve">an </w:t>
       </w:r>
       <w:r>
         <w:rPr>
@@ -2770,7 +2820,7 @@
           <w:szCs w:val="18"/>
           <w:lang w:val="en-GB"/>
         </w:rPr>
-        <w:t xml:space="preserve"> (Title 17 §105 U</w:t>
+        <w:t>employee of the US Government and transfer the rights to the extent transferable</w:t>
       </w:r>
       <w:r>
         <w:rPr>
@@ -2779,7 +2829,7 @@
           <w:szCs w:val="18"/>
           <w:lang w:val="en-GB"/>
         </w:rPr>
-        <w:t>.</w:t>
+        <w:t xml:space="preserve"> (Title 17 §105 U</w:t>
       </w:r>
       <w:r>
         <w:rPr>
@@ -2788,7 +2838,7 @@
           <w:szCs w:val="18"/>
           <w:lang w:val="en-GB"/>
         </w:rPr>
-        <w:t>S</w:t>
+        <w:t>.</w:t>
       </w:r>
       <w:r>
         <w:rPr>
@@ -2797,7 +2847,7 @@
           <w:szCs w:val="18"/>
           <w:lang w:val="en-GB"/>
         </w:rPr>
-        <w:t>.C.</w:t>
+        <w:t>S</w:t>
       </w:r>
       <w:r>
         <w:rPr>
@@ -2806,6 +2856,15 @@
           <w:szCs w:val="18"/>
           <w:lang w:val="en-GB"/>
         </w:rPr>
+        <w:t>.C.</w:t>
+      </w:r>
+      <w:r>
+        <w:rPr>
+          <w:rFonts w:ascii="Calibri" w:hAnsi="Calibri" w:cs="Calibri"/>
+          <w:sz w:val="18"/>
+          <w:szCs w:val="18"/>
+          <w:lang w:val="en-GB"/>
+        </w:rPr>
         <w:t xml:space="preserve"> applies)</w:t>
       </w:r>
     </w:p>
@@ -2820,6 +2879,7 @@
           <w:lang w:val="en-GB"/>
         </w:rPr>
       </w:pPr>
+      <w:proofErr w:type="gramStart"/>
       <w:r>
         <w:rPr>
           <w:rFonts w:ascii="Calibri" w:hAnsi="Calibri" w:cs="Calibri"/>
@@ -2845,7 +2905,17 @@
           <w:szCs w:val="18"/>
           <w:lang w:val="en-GB"/>
         </w:rPr>
-        <w:t>I’m an employee of the Crown and copyright on the Contribution belongs to Her Majesty</w:t>
+        <w:t>I’m</w:t>
+      </w:r>
+      <w:proofErr w:type="gramEnd"/>
+      <w:r>
+        <w:rPr>
+          <w:rFonts w:ascii="Calibri" w:hAnsi="Calibri" w:cs="Calibri"/>
+          <w:sz w:val="18"/>
+          <w:szCs w:val="18"/>
+          <w:lang w:val="en-GB"/>
+        </w:rPr>
+        <w:t xml:space="preserve"> an employee of the Crown and copyright on the Contribution belongs to Her Majesty</w:t>
       </w:r>
     </w:p>
     <w:p>
@@ -3353,7 +3423,7 @@
         <w:rStyle w:val="PageNumber"/>
         <w:noProof/>
       </w:rPr>
-      <w:t>2</w:t>
+      <w:t>3</w:t>
     </w:r>
     <w:r>
       <w:rPr>

</xml_diff>